<commit_message>
updated: Database design document.docx
</commit_message>
<xml_diff>
--- a/Documents/Database Design/Database Design Document.docx
+++ b/Documents/Database Design/Database Design Document.docx
@@ -4830,27 +4830,41 @@
     </w:p>
     <w:p>
       <w:r>
-        <w:t>The</w:t>
-      </w:r>
-      <w:r>
-        <w:t xml:space="preserve"> </w:t>
-      </w:r>
-      <w:r>
-        <w:t>results of viability study form</w:t>
-      </w:r>
-      <w:r>
-        <w:t xml:space="preserve"> will</w:t>
-      </w:r>
-      <w:r>
-        <w:t xml:space="preserve"> determine if a project is feasible.</w:t>
+        <w:t>The form fields and attributes are saved within the JSON to ensure that if any changes are made in the future, projects with older form versions are still viable and able to be updated and viewed.</w:t>
       </w:r>
     </w:p>
     <w:p>
       <w:r>
-        <w:t>See Example JSON</w:t>
-      </w:r>
-      <w:r>
-        <w:t xml:space="preserve"> in the documents section within the documents section of the project directory.</w:t>
+        <w:t>The</w:t>
+      </w:r>
+      <w:r>
+        <w:t xml:space="preserve"> </w:t>
+      </w:r>
+      <w:r>
+        <w:t>results of viability study form</w:t>
+      </w:r>
+      <w:r>
+        <w:t xml:space="preserve"> will</w:t>
+      </w:r>
+      <w:r>
+        <w:t xml:space="preserve"> determine if a project is feasible.</w:t>
+      </w:r>
+    </w:p>
+    <w:p>
+      <w:r>
+        <w:t xml:space="preserve">See Example JSON in the documents </w:t>
+      </w:r>
+      <w:r>
+        <w:t xml:space="preserve">folder </w:t>
+      </w:r>
+      <w:r>
+        <w:t xml:space="preserve">within </w:t>
+      </w:r>
+      <w:r>
+        <w:t xml:space="preserve">the </w:t>
+      </w:r>
+      <w:r>
+        <w:t>project directory.</w:t>
       </w:r>
     </w:p>
     <w:tbl>
@@ -5448,7 +5462,6 @@
     </w:p>
     <w:p>
       <w:r>
-        <w:lastRenderedPageBreak/>
         <w:br w:type="page"/>
       </w:r>
     </w:p>
@@ -5474,13 +5487,7 @@
         <w:t>The Site Evaluation JSON will hold</w:t>
       </w:r>
       <w:r>
-        <w:t xml:space="preserve"> </w:t>
-      </w:r>
-      <w:r>
-        <w:t>the sections, fields and field attributes</w:t>
-      </w:r>
-      <w:r>
-        <w:t xml:space="preserve"> of the form, with the</w:t>
+        <w:t xml:space="preserve"> the sections, fields and field attributes of the form, with the</w:t>
       </w:r>
       <w:r>
         <w:t xml:space="preserve"> data on the site of the flight</w:t>
@@ -5505,6 +5512,11 @@
       </w:r>
       <w:r>
         <w:t xml:space="preserve"> on the day site survey. </w:t>
+      </w:r>
+    </w:p>
+    <w:p>
+      <w:r>
+        <w:t>The form fields and attributes are saved within the JSON to ensure that if any changes are made in the future, projects with older form versions are still viable and able to be used.</w:t>
       </w:r>
     </w:p>
     <w:p>
@@ -5928,74 +5940,109 @@
                 <w:i/>
                 <w:iCs/>
               </w:rPr>
-              <w:t xml:space="preserve">Example 2 – No ATC Permission required, ATC Notification if deemed necessary Class D airspace Leeds Bradford </w:t>
-            </w:r>
+              <w:lastRenderedPageBreak/>
+              <w:t xml:space="preserve">Example 2 – No ATC Permission required, ATC Notification if deemed necessary Class D airspace Leeds Bradford CTR – Surface – 4500ft </w:t>
+            </w:r>
+            <w:proofErr w:type="spellStart"/>
             <w:r>
               <w:rPr>
                 <w:i/>
                 <w:iCs/>
               </w:rPr>
-              <w:lastRenderedPageBreak/>
-              <w:t xml:space="preserve">CTR – Surface – 4500ft </w:t>
-            </w:r>
-            <w:proofErr w:type="spellStart"/>
+              <w:t>amsl</w:t>
+            </w:r>
+            <w:proofErr w:type="spellEnd"/>
             <w:r>
               <w:rPr>
                 <w:i/>
                 <w:iCs/>
               </w:rPr>
-              <w:t>amsl</w:t>
-            </w:r>
-            <w:proofErr w:type="spellEnd"/>
-            <w:r>
+              <w:t xml:space="preserve"> </w:t>
+            </w:r>
+          </w:p>
+          <w:p>
+            <w:pPr>
               <w:rPr>
                 <w:i/>
                 <w:iCs/>
               </w:rPr>
-              <w:t xml:space="preserve"> </w:t>
-            </w:r>
-          </w:p>
-          <w:p>
-            <w:pPr>
+            </w:pPr>
+          </w:p>
+          <w:p>
+            <w:r>
               <w:rPr>
                 <w:i/>
                 <w:iCs/>
               </w:rPr>
-            </w:pPr>
-          </w:p>
-          <w:p>
+              <w:t>Example 3 – ATC Permission required Leeds</w:t>
+            </w:r>
+            <w:r>
+              <w:t xml:space="preserve"> </w:t>
+            </w:r>
             <w:r>
               <w:rPr>
                 <w:i/>
                 <w:iCs/>
               </w:rPr>
-              <w:t>Example 3 – ATC Permission required Leeds</w:t>
+              <w:t>Bradford Flight restriction zone</w:t>
             </w:r>
             <w:r>
               <w:t xml:space="preserve"> </w:t>
+            </w:r>
+          </w:p>
+        </w:tc>
+      </w:tr>
+      <w:tr>
+        <w:tc>
+          <w:tcPr>
+            <w:tcW w:w="3005" w:type="dxa"/>
+          </w:tcPr>
+          <w:p>
+            <w:r>
+              <w:lastRenderedPageBreak/>
+              <w:t>restrictions</w:t>
+            </w:r>
+          </w:p>
+        </w:tc>
+        <w:tc>
+          <w:tcPr>
+            <w:tcW w:w="3005" w:type="dxa"/>
+          </w:tcPr>
+          <w:p>
+            <w:r>
+              <w:t>String</w:t>
+            </w:r>
+          </w:p>
+        </w:tc>
+        <w:tc>
+          <w:tcPr>
+            <w:tcW w:w="3006" w:type="dxa"/>
+          </w:tcPr>
+          <w:p>
+            <w:r>
+              <w:t xml:space="preserve">Restricted, danger and prohibited airspace (e.g. </w:t>
             </w:r>
             <w:r>
               <w:rPr>
                 <w:i/>
                 <w:iCs/>
               </w:rPr>
-              <w:t>Bradford Flight restriction zone</w:t>
-            </w:r>
-            <w:r>
-              <w:t xml:space="preserve"> </w:t>
-            </w:r>
-          </w:p>
-        </w:tc>
-      </w:tr>
-      <w:tr>
-        <w:tc>
-          <w:tcPr>
-            <w:tcW w:w="3005" w:type="dxa"/>
-          </w:tcPr>
-          <w:p>
-            <w:r>
-              <w:lastRenderedPageBreak/>
-              <w:t>restrictions</w:t>
+              <w:t>restricted airspace 5km northwest of operating area (HMP Wakefield Prison)</w:t>
+            </w:r>
+            <w:r>
+              <w:t>)</w:t>
+            </w:r>
+          </w:p>
+        </w:tc>
+      </w:tr>
+      <w:tr>
+        <w:tc>
+          <w:tcPr>
+            <w:tcW w:w="3005" w:type="dxa"/>
+          </w:tcPr>
+          <w:p>
+            <w:r>
+              <w:t>terrain</w:t>
             </w:r>
           </w:p>
         </w:tc>
@@ -6015,176 +6062,134 @@
           </w:tcPr>
           <w:p>
             <w:r>
-              <w:t xml:space="preserve">Restricted, danger and prohibited airspace (e.g. </w:t>
-            </w:r>
-            <w:r>
+              <w:t>Overview of what the location is like to assist with planning and risk assessment (user can look at ordnance survey maps can offer insight via contour information).</w:t>
+            </w:r>
+          </w:p>
+        </w:tc>
+      </w:tr>
+      <w:tr>
+        <w:tc>
+          <w:tcPr>
+            <w:tcW w:w="3005" w:type="dxa"/>
+          </w:tcPr>
+          <w:p>
+            <w:proofErr w:type="spellStart"/>
+            <w:r>
+              <w:t>aviationProximities</w:t>
+            </w:r>
+            <w:proofErr w:type="spellEnd"/>
+          </w:p>
+        </w:tc>
+        <w:tc>
+          <w:tcPr>
+            <w:tcW w:w="3005" w:type="dxa"/>
+          </w:tcPr>
+          <w:p>
+            <w:r>
+              <w:t>String</w:t>
+            </w:r>
+          </w:p>
+        </w:tc>
+        <w:tc>
+          <w:tcPr>
+            <w:tcW w:w="3006" w:type="dxa"/>
+          </w:tcPr>
+          <w:p>
+            <w:r>
+              <w:t>The distance and direction to places where people of the public could be (e.g. residential housing estate 450m to the northwest, industrial estate 200m to south).</w:t>
+            </w:r>
+          </w:p>
+        </w:tc>
+      </w:tr>
+      <w:tr>
+        <w:tc>
+          <w:tcPr>
+            <w:tcW w:w="3005" w:type="dxa"/>
+          </w:tcPr>
+          <w:p>
+            <w:r>
+              <w:t>permissions</w:t>
+            </w:r>
+          </w:p>
+        </w:tc>
+        <w:tc>
+          <w:tcPr>
+            <w:tcW w:w="3005" w:type="dxa"/>
+          </w:tcPr>
+          <w:p>
+            <w:r>
+              <w:t>String</w:t>
+            </w:r>
+          </w:p>
+        </w:tc>
+        <w:tc>
+          <w:tcPr>
+            <w:tcW w:w="3006" w:type="dxa"/>
+          </w:tcPr>
+          <w:p>
+            <w:r>
+              <w:t>What permissions are required to fly in this area.</w:t>
+            </w:r>
+          </w:p>
+        </w:tc>
+      </w:tr>
+      <w:tr>
+        <w:tc>
+          <w:tcPr>
+            <w:tcW w:w="3005" w:type="dxa"/>
+          </w:tcPr>
+          <w:p>
+            <w:r>
+              <w:t>NOTAMS</w:t>
+            </w:r>
+          </w:p>
+        </w:tc>
+        <w:tc>
+          <w:tcPr>
+            <w:tcW w:w="3005" w:type="dxa"/>
+          </w:tcPr>
+          <w:p>
+            <w:r>
+              <w:t>String</w:t>
+            </w:r>
+          </w:p>
+        </w:tc>
+        <w:tc>
+          <w:tcPr>
+            <w:tcW w:w="3006" w:type="dxa"/>
+          </w:tcPr>
+          <w:p>
+            <w:pPr>
               <w:rPr>
                 <w:i/>
                 <w:iCs/>
               </w:rPr>
-              <w:t>restricted airspace 5km northwest of operating area (HMP Wakefield Prison)</w:t>
-            </w:r>
-            <w:r>
-              <w:t>)</w:t>
-            </w:r>
-          </w:p>
-        </w:tc>
-      </w:tr>
-      <w:tr>
-        <w:tc>
-          <w:tcPr>
-            <w:tcW w:w="3005" w:type="dxa"/>
-          </w:tcPr>
-          <w:p>
-            <w:r>
-              <w:t>terrain</w:t>
-            </w:r>
-          </w:p>
-        </w:tc>
-        <w:tc>
-          <w:tcPr>
-            <w:tcW w:w="3005" w:type="dxa"/>
-          </w:tcPr>
-          <w:p>
-            <w:r>
-              <w:t>String</w:t>
-            </w:r>
-          </w:p>
-        </w:tc>
-        <w:tc>
-          <w:tcPr>
-            <w:tcW w:w="3006" w:type="dxa"/>
-          </w:tcPr>
-          <w:p>
-            <w:r>
-              <w:t>Overview of what the location is like to assist with planning and risk assessment (user can look at ordnance survey maps can offer insight via contour information).</w:t>
-            </w:r>
-          </w:p>
-        </w:tc>
-      </w:tr>
-      <w:tr>
-        <w:tc>
-          <w:tcPr>
-            <w:tcW w:w="3005" w:type="dxa"/>
-          </w:tcPr>
-          <w:p>
-            <w:proofErr w:type="spellStart"/>
-            <w:r>
-              <w:t>aviationProximities</w:t>
-            </w:r>
-            <w:proofErr w:type="spellEnd"/>
-          </w:p>
-        </w:tc>
-        <w:tc>
-          <w:tcPr>
-            <w:tcW w:w="3005" w:type="dxa"/>
-          </w:tcPr>
-          <w:p>
-            <w:r>
-              <w:t>String</w:t>
-            </w:r>
-          </w:p>
-        </w:tc>
-        <w:tc>
-          <w:tcPr>
-            <w:tcW w:w="3006" w:type="dxa"/>
-          </w:tcPr>
-          <w:p>
-            <w:r>
-              <w:t>The distance and direction to places where people of the public could be (e.g. residential housing estate 450m to the northwest, industrial estate 200m to south).</w:t>
-            </w:r>
-          </w:p>
-        </w:tc>
-      </w:tr>
-      <w:tr>
-        <w:tc>
-          <w:tcPr>
-            <w:tcW w:w="3005" w:type="dxa"/>
-          </w:tcPr>
-          <w:p>
-            <w:r>
-              <w:t>permissions</w:t>
-            </w:r>
-          </w:p>
-        </w:tc>
-        <w:tc>
-          <w:tcPr>
-            <w:tcW w:w="3005" w:type="dxa"/>
-          </w:tcPr>
-          <w:p>
-            <w:r>
-              <w:t>String</w:t>
-            </w:r>
-          </w:p>
-        </w:tc>
-        <w:tc>
-          <w:tcPr>
-            <w:tcW w:w="3006" w:type="dxa"/>
-          </w:tcPr>
-          <w:p>
-            <w:r>
-              <w:t>What permissions are required to fly in this area.</w:t>
-            </w:r>
-          </w:p>
-        </w:tc>
-      </w:tr>
-      <w:tr>
-        <w:tc>
-          <w:tcPr>
-            <w:tcW w:w="3005" w:type="dxa"/>
-          </w:tcPr>
-          <w:p>
-            <w:r>
-              <w:t>NOTAMS</w:t>
-            </w:r>
-          </w:p>
-        </w:tc>
-        <w:tc>
-          <w:tcPr>
-            <w:tcW w:w="3005" w:type="dxa"/>
-          </w:tcPr>
-          <w:p>
-            <w:r>
-              <w:t>String</w:t>
-            </w:r>
-          </w:p>
-        </w:tc>
-        <w:tc>
-          <w:tcPr>
-            <w:tcW w:w="3006" w:type="dxa"/>
-          </w:tcPr>
-          <w:p>
-            <w:pPr>
+            </w:pPr>
+            <w:r>
+              <w:t xml:space="preserve">Taken from original site evaluation: </w:t>
+            </w:r>
+            <w:r>
               <w:rPr>
                 <w:i/>
                 <w:iCs/>
               </w:rPr>
-            </w:pPr>
-            <w:r>
-              <w:t xml:space="preserve">Taken from original site evaluation: </w:t>
-            </w:r>
-            <w:r>
+              <w:t>e.g. NOTAMS checked at 13.00pm 24/09/2022 No NOTAMS in effect within 10km</w:t>
+            </w:r>
+          </w:p>
+          <w:p>
+            <w:pPr>
               <w:rPr>
                 <w:i/>
                 <w:iCs/>
               </w:rPr>
-              <w:t>e.g. NOTAMS checked at 13.00pm 24/09/2022 No NOTAMS in effect within 10km</w:t>
-            </w:r>
-          </w:p>
-          <w:p>
-            <w:pPr>
+            </w:pPr>
+          </w:p>
+          <w:p>
+            <w:r>
               <w:rPr>
                 <w:i/>
                 <w:iCs/>
               </w:rPr>
-            </w:pPr>
-          </w:p>
-          <w:p>
-            <w:r>
-              <w:rPr>
-                <w:i/>
-                <w:iCs/>
-              </w:rPr>
               <w:t>Are there any temporary restricted areas or temporary danger areas identified by NOTAM?</w:t>
             </w:r>
           </w:p>
@@ -6229,6 +6234,7 @@
           </w:tcPr>
           <w:p>
             <w:r>
+              <w:lastRenderedPageBreak/>
               <w:t>livestock</w:t>
             </w:r>
           </w:p>
@@ -6281,297 +6287,289 @@
           </w:tcPr>
           <w:p>
             <w:r>
-              <w:t xml:space="preserve">The distance and direction where people of public could be found (e.g. 500m </w:t>
-            </w:r>
+              <w:t>The distance and direction where people of public could be found (e.g. 500m but further is wise to help assess issues if you have a “exit from operations area” issue during flight.</w:t>
+            </w:r>
+          </w:p>
+          <w:p/>
+          <w:p>
+            <w:r>
+              <w:t xml:space="preserve">e.g. residential housing estate 450m to the </w:t>
+            </w:r>
+            <w:proofErr w:type="gramStart"/>
+            <w:r>
+              <w:t>north west</w:t>
+            </w:r>
+            <w:proofErr w:type="gramEnd"/>
+            <w:r>
+              <w:t>, industrial estate 200m to south)</w:t>
+            </w:r>
+          </w:p>
+        </w:tc>
+      </w:tr>
+      <w:tr>
+        <w:tc>
+          <w:tcPr>
+            <w:tcW w:w="3005" w:type="dxa"/>
+          </w:tcPr>
+          <w:p>
+            <w:r>
+              <w:t>hazards</w:t>
+            </w:r>
+          </w:p>
+        </w:tc>
+        <w:tc>
+          <w:tcPr>
+            <w:tcW w:w="3005" w:type="dxa"/>
+          </w:tcPr>
+          <w:p>
+            <w:r>
+              <w:t>String</w:t>
+            </w:r>
+          </w:p>
+        </w:tc>
+        <w:tc>
+          <w:tcPr>
+            <w:tcW w:w="3006" w:type="dxa"/>
+          </w:tcPr>
+          <w:p>
+            <w:r>
+              <w:t>Identify collision risks and sources of interference (e.g. transmitters, power pylons and HIRTA’s).</w:t>
+            </w:r>
+          </w:p>
+        </w:tc>
+      </w:tr>
+      <w:tr>
+        <w:tc>
+          <w:tcPr>
+            <w:tcW w:w="3005" w:type="dxa"/>
+          </w:tcPr>
+          <w:p>
+            <w:r>
+              <w:t>Footpaths</w:t>
+            </w:r>
+          </w:p>
+        </w:tc>
+        <w:tc>
+          <w:tcPr>
+            <w:tcW w:w="3005" w:type="dxa"/>
+          </w:tcPr>
+          <w:p>
+            <w:r>
+              <w:t>String</w:t>
+            </w:r>
+          </w:p>
+        </w:tc>
+        <w:tc>
+          <w:tcPr>
+            <w:tcW w:w="3006" w:type="dxa"/>
+          </w:tcPr>
+          <w:p>
+            <w:r>
+              <w:t>Information on public footpaths (found on OS maps).</w:t>
+            </w:r>
+          </w:p>
+        </w:tc>
+      </w:tr>
+      <w:tr>
+        <w:tc>
+          <w:tcPr>
+            <w:tcW w:w="3005" w:type="dxa"/>
+          </w:tcPr>
+          <w:p>
+            <w:proofErr w:type="spellStart"/>
+            <w:r>
+              <w:t>vehicleAccess</w:t>
+            </w:r>
+            <w:proofErr w:type="spellEnd"/>
+          </w:p>
+        </w:tc>
+        <w:tc>
+          <w:tcPr>
+            <w:tcW w:w="3005" w:type="dxa"/>
+          </w:tcPr>
+          <w:p>
+            <w:r>
+              <w:t>string</w:t>
+            </w:r>
+          </w:p>
+        </w:tc>
+        <w:tc>
+          <w:tcPr>
+            <w:tcW w:w="3006" w:type="dxa"/>
+          </w:tcPr>
+          <w:p>
+            <w:r>
+              <w:t xml:space="preserve">Information on </w:t>
+            </w:r>
+            <w:r>
+              <w:t xml:space="preserve">where the parking </w:t>
+            </w:r>
+            <w:r>
+              <w:t xml:space="preserve">is </w:t>
+            </w:r>
+            <w:r>
+              <w:t>for the pilot</w:t>
+            </w:r>
+            <w:r>
+              <w:t xml:space="preserve"> and if</w:t>
+            </w:r>
+            <w:r>
+              <w:t xml:space="preserve"> members of the public</w:t>
+            </w:r>
+            <w:r>
+              <w:t xml:space="preserve"> can</w:t>
+            </w:r>
+            <w:r>
+              <w:t xml:space="preserve"> access the flight area by vehicles</w:t>
+            </w:r>
+          </w:p>
+          <w:p/>
+        </w:tc>
+      </w:tr>
+      <w:tr>
+        <w:tc>
+          <w:tcPr>
+            <w:tcW w:w="3005" w:type="dxa"/>
+          </w:tcPr>
+          <w:p>
+            <w:proofErr w:type="spellStart"/>
+            <w:r>
+              <w:t>signalCoverage</w:t>
+            </w:r>
+            <w:proofErr w:type="spellEnd"/>
+          </w:p>
+        </w:tc>
+        <w:tc>
+          <w:tcPr>
+            <w:tcW w:w="3005" w:type="dxa"/>
+          </w:tcPr>
+          <w:p>
+            <w:r>
+              <w:t>string</w:t>
+            </w:r>
+          </w:p>
+        </w:tc>
+        <w:tc>
+          <w:tcPr>
+            <w:tcW w:w="3006" w:type="dxa"/>
+          </w:tcPr>
+          <w:p>
+            <w:r>
+              <w:t>Information on mobile phone coverage</w:t>
+            </w:r>
+          </w:p>
+        </w:tc>
+      </w:tr>
+      <w:tr>
+        <w:tc>
+          <w:tcPr>
+            <w:tcW w:w="3005" w:type="dxa"/>
+          </w:tcPr>
+          <w:p>
+            <w:proofErr w:type="spellStart"/>
+            <w:r>
+              <w:t>localPolice</w:t>
+            </w:r>
+            <w:proofErr w:type="spellEnd"/>
+          </w:p>
+        </w:tc>
+        <w:tc>
+          <w:tcPr>
+            <w:tcW w:w="3005" w:type="dxa"/>
+          </w:tcPr>
+          <w:p>
+            <w:r>
+              <w:t>string</w:t>
+            </w:r>
+          </w:p>
+        </w:tc>
+        <w:tc>
+          <w:tcPr>
+            <w:tcW w:w="3006" w:type="dxa"/>
+          </w:tcPr>
+          <w:p>
+            <w:r>
+              <w:t>Information on the l</w:t>
+            </w:r>
+            <w:r>
+              <w:t>ocal police</w:t>
+            </w:r>
+            <w:r>
+              <w:t xml:space="preserve"> including phone</w:t>
+            </w:r>
+            <w:r>
+              <w:t xml:space="preserve"> number</w:t>
+            </w:r>
+            <w:r>
+              <w:t xml:space="preserve">, </w:t>
+            </w:r>
+            <w:r>
+              <w:t>address</w:t>
+            </w:r>
+            <w:r>
+              <w:t xml:space="preserve"> and </w:t>
+            </w:r>
+            <w:r>
+              <w:t>postcode</w:t>
+            </w:r>
+            <w:r>
+              <w:t>.</w:t>
+            </w:r>
+          </w:p>
+          <w:p>
+            <w:r>
+              <w:t xml:space="preserve"> </w:t>
+            </w:r>
+          </w:p>
+          <w:p>
+            <w:r>
+              <w:t>If you were to log a flight via 101 this is where you could write down the case number for reference if needed</w:t>
+            </w:r>
+          </w:p>
+        </w:tc>
+      </w:tr>
+      <w:tr>
+        <w:tc>
+          <w:tcPr>
+            <w:tcW w:w="3005" w:type="dxa"/>
+          </w:tcPr>
+          <w:p>
+            <w:proofErr w:type="spellStart"/>
+            <w:r>
+              <w:t>localAtc</w:t>
+            </w:r>
+            <w:proofErr w:type="spellEnd"/>
+          </w:p>
+        </w:tc>
+        <w:tc>
+          <w:tcPr>
+            <w:tcW w:w="3005" w:type="dxa"/>
+          </w:tcPr>
+          <w:p>
+            <w:r>
+              <w:t>string</w:t>
+            </w:r>
+          </w:p>
+        </w:tc>
+        <w:tc>
+          <w:tcPr>
+            <w:tcW w:w="3006" w:type="dxa"/>
+          </w:tcPr>
+          <w:p>
+            <w:r>
+              <w:t>Direct line to ATC is what you will want to obtain if possible.</w:t>
+            </w:r>
+          </w:p>
+          <w:p/>
+          <w:p>
+            <w:r>
+              <w:t>This is obtained via the NATS AIS Website &gt; EAIP link &gt; Part 3 &gt; AD2</w:t>
+            </w:r>
+          </w:p>
+          <w:p>
             <w:r>
               <w:lastRenderedPageBreak/>
-              <w:t>but further is wise to help assess issues if you have a “exit from operations area” issue during flight.</w:t>
-            </w:r>
-          </w:p>
-          <w:p/>
-          <w:p>
-            <w:r>
-              <w:t xml:space="preserve">e.g. residential housing estate 450m to the </w:t>
-            </w:r>
-            <w:proofErr w:type="gramStart"/>
-            <w:r>
-              <w:t>north west</w:t>
-            </w:r>
-            <w:proofErr w:type="gramEnd"/>
-            <w:r>
-              <w:t>, industrial estate 200m to south)</w:t>
-            </w:r>
-          </w:p>
-        </w:tc>
-      </w:tr>
-      <w:tr>
-        <w:tc>
-          <w:tcPr>
-            <w:tcW w:w="3005" w:type="dxa"/>
-          </w:tcPr>
-          <w:p>
-            <w:r>
-              <w:lastRenderedPageBreak/>
-              <w:t>hazards</w:t>
-            </w:r>
-          </w:p>
-        </w:tc>
-        <w:tc>
-          <w:tcPr>
-            <w:tcW w:w="3005" w:type="dxa"/>
-          </w:tcPr>
-          <w:p>
-            <w:r>
-              <w:t>String</w:t>
-            </w:r>
-          </w:p>
-        </w:tc>
-        <w:tc>
-          <w:tcPr>
-            <w:tcW w:w="3006" w:type="dxa"/>
-          </w:tcPr>
-          <w:p>
-            <w:r>
-              <w:t>Identify collision risks and sources of interference (e.g. transmitters, power pylons and HIRTA’s).</w:t>
-            </w:r>
-          </w:p>
-        </w:tc>
-      </w:tr>
-      <w:tr>
-        <w:tc>
-          <w:tcPr>
-            <w:tcW w:w="3005" w:type="dxa"/>
-          </w:tcPr>
-          <w:p>
-            <w:r>
-              <w:t>Footpaths</w:t>
-            </w:r>
-          </w:p>
-        </w:tc>
-        <w:tc>
-          <w:tcPr>
-            <w:tcW w:w="3005" w:type="dxa"/>
-          </w:tcPr>
-          <w:p>
-            <w:r>
-              <w:t>String</w:t>
-            </w:r>
-          </w:p>
-        </w:tc>
-        <w:tc>
-          <w:tcPr>
-            <w:tcW w:w="3006" w:type="dxa"/>
-          </w:tcPr>
-          <w:p>
-            <w:r>
-              <w:t>Information on public footpaths (found on OS maps).</w:t>
-            </w:r>
-          </w:p>
-        </w:tc>
-      </w:tr>
-      <w:tr>
-        <w:tc>
-          <w:tcPr>
-            <w:tcW w:w="3005" w:type="dxa"/>
-          </w:tcPr>
-          <w:p>
-            <w:proofErr w:type="spellStart"/>
-            <w:r>
-              <w:t>vehicleAccess</w:t>
-            </w:r>
-            <w:proofErr w:type="spellEnd"/>
-          </w:p>
-        </w:tc>
-        <w:tc>
-          <w:tcPr>
-            <w:tcW w:w="3005" w:type="dxa"/>
-          </w:tcPr>
-          <w:p>
-            <w:r>
-              <w:t>string</w:t>
-            </w:r>
-          </w:p>
-        </w:tc>
-        <w:tc>
-          <w:tcPr>
-            <w:tcW w:w="3006" w:type="dxa"/>
-          </w:tcPr>
-          <w:p>
-            <w:r>
-              <w:t xml:space="preserve">Information on </w:t>
-            </w:r>
-            <w:r>
-              <w:t xml:space="preserve">where the parking </w:t>
-            </w:r>
-            <w:r>
-              <w:t xml:space="preserve">is </w:t>
-            </w:r>
-            <w:r>
-              <w:t>for the pilot</w:t>
-            </w:r>
-            <w:r>
-              <w:t xml:space="preserve"> and if</w:t>
-            </w:r>
-            <w:r>
-              <w:t xml:space="preserve"> members of the public</w:t>
-            </w:r>
-            <w:r>
-              <w:t xml:space="preserve"> can</w:t>
-            </w:r>
-            <w:r>
-              <w:t xml:space="preserve"> access the flight area by vehicles</w:t>
-            </w:r>
-          </w:p>
-          <w:p/>
-        </w:tc>
-      </w:tr>
-      <w:tr>
-        <w:tc>
-          <w:tcPr>
-            <w:tcW w:w="3005" w:type="dxa"/>
-          </w:tcPr>
-          <w:p>
-            <w:proofErr w:type="spellStart"/>
-            <w:r>
-              <w:t>signalCoverage</w:t>
-            </w:r>
-            <w:proofErr w:type="spellEnd"/>
-          </w:p>
-        </w:tc>
-        <w:tc>
-          <w:tcPr>
-            <w:tcW w:w="3005" w:type="dxa"/>
-          </w:tcPr>
-          <w:p>
-            <w:r>
-              <w:t>string</w:t>
-            </w:r>
-          </w:p>
-        </w:tc>
-        <w:tc>
-          <w:tcPr>
-            <w:tcW w:w="3006" w:type="dxa"/>
-          </w:tcPr>
-          <w:p>
-            <w:r>
-              <w:t>Information on mobile phone coverage</w:t>
-            </w:r>
-          </w:p>
-        </w:tc>
-      </w:tr>
-      <w:tr>
-        <w:tc>
-          <w:tcPr>
-            <w:tcW w:w="3005" w:type="dxa"/>
-          </w:tcPr>
-          <w:p>
-            <w:proofErr w:type="spellStart"/>
-            <w:r>
-              <w:t>localPolice</w:t>
-            </w:r>
-            <w:proofErr w:type="spellEnd"/>
-          </w:p>
-        </w:tc>
-        <w:tc>
-          <w:tcPr>
-            <w:tcW w:w="3005" w:type="dxa"/>
-          </w:tcPr>
-          <w:p>
-            <w:r>
-              <w:t>string</w:t>
-            </w:r>
-          </w:p>
-        </w:tc>
-        <w:tc>
-          <w:tcPr>
-            <w:tcW w:w="3006" w:type="dxa"/>
-          </w:tcPr>
-          <w:p>
-            <w:r>
-              <w:t>Information on the l</w:t>
-            </w:r>
-            <w:r>
-              <w:t>ocal police</w:t>
-            </w:r>
-            <w:r>
-              <w:t xml:space="preserve"> including phone</w:t>
-            </w:r>
-            <w:r>
-              <w:t xml:space="preserve"> number</w:t>
-            </w:r>
-            <w:r>
-              <w:t xml:space="preserve">, </w:t>
-            </w:r>
-            <w:r>
-              <w:t>address</w:t>
-            </w:r>
-            <w:r>
-              <w:t xml:space="preserve"> and </w:t>
-            </w:r>
-            <w:r>
-              <w:t>postcode</w:t>
-            </w:r>
-            <w:r>
-              <w:t>.</w:t>
-            </w:r>
-          </w:p>
-          <w:p>
-            <w:r>
-              <w:t xml:space="preserve"> </w:t>
-            </w:r>
-          </w:p>
-          <w:p>
-            <w:r>
-              <w:t>If you were to log a flight via 101 this is where you could write down the case number for reference if needed</w:t>
-            </w:r>
-          </w:p>
-        </w:tc>
-      </w:tr>
-      <w:tr>
-        <w:tc>
-          <w:tcPr>
-            <w:tcW w:w="3005" w:type="dxa"/>
-          </w:tcPr>
-          <w:p>
-            <w:proofErr w:type="spellStart"/>
-            <w:r>
-              <w:t>localAtc</w:t>
-            </w:r>
-            <w:proofErr w:type="spellEnd"/>
-          </w:p>
-        </w:tc>
-        <w:tc>
-          <w:tcPr>
-            <w:tcW w:w="3005" w:type="dxa"/>
-          </w:tcPr>
-          <w:p>
-            <w:r>
-              <w:t>string</w:t>
-            </w:r>
-          </w:p>
-        </w:tc>
-        <w:tc>
-          <w:tcPr>
-            <w:tcW w:w="3006" w:type="dxa"/>
-          </w:tcPr>
-          <w:p>
-            <w:r>
-              <w:t>Direct line to ATC is what you will want to obtain if possible.</w:t>
-            </w:r>
-          </w:p>
-          <w:p/>
-          <w:p>
-            <w:r>
-              <w:t>This is obtained via the NATS AIS Website &gt; EAIP link &gt; Part 3 &gt; AD2</w:t>
-            </w:r>
-          </w:p>
-          <w:p>
-            <w:r>
-              <w:t xml:space="preserve">This can be obtained through dronesafetymap.com in some instances by clicking on the FRZ for the airport/aerodrome/heliport </w:t>
-            </w:r>
-            <w:r>
-              <w:lastRenderedPageBreak/>
-              <w:t xml:space="preserve">and viewing the airspace information. </w:t>
+              <w:t xml:space="preserve">This can be obtained through dronesafetymap.com in some instances by clicking on the FRZ for the airport/aerodrome/heliport and viewing the airspace information. </w:t>
             </w:r>
           </w:p>
           <w:p/>
@@ -6949,6 +6947,48 @@
               <w:t xml:space="preserve">Information on the primary take-off and landing zones, </w:t>
             </w:r>
             <w:r>
+              <w:t xml:space="preserve">needs to comply with applicable legislation </w:t>
+            </w:r>
+            <w:r>
+              <w:lastRenderedPageBreak/>
+              <w:t>around separation distances</w:t>
+            </w:r>
+          </w:p>
+        </w:tc>
+      </w:tr>
+      <w:tr>
+        <w:tc>
+          <w:tcPr>
+            <w:tcW w:w="3005" w:type="dxa"/>
+          </w:tcPr>
+          <w:p>
+            <w:proofErr w:type="spellStart"/>
+            <w:r>
+              <w:lastRenderedPageBreak/>
+              <w:t>secondarytolz</w:t>
+            </w:r>
+            <w:proofErr w:type="spellEnd"/>
+          </w:p>
+        </w:tc>
+        <w:tc>
+          <w:tcPr>
+            <w:tcW w:w="3005" w:type="dxa"/>
+          </w:tcPr>
+          <w:p>
+            <w:r>
+              <w:t>String</w:t>
+            </w:r>
+          </w:p>
+        </w:tc>
+        <w:tc>
+          <w:tcPr>
+            <w:tcW w:w="3006" w:type="dxa"/>
+          </w:tcPr>
+          <w:p>
+            <w:r>
+              <w:t xml:space="preserve">Information on the secondary take-off and landing zones, </w:t>
+            </w:r>
+            <w:r>
               <w:t>needs to comply with applicable legislation around separation distances</w:t>
             </w:r>
           </w:p>
@@ -6960,49 +7000,7 @@
             <w:tcW w:w="3005" w:type="dxa"/>
           </w:tcPr>
           <w:p>
-            <w:proofErr w:type="spellStart"/>
-            <w:r>
-              <w:t>secondarytolz</w:t>
-            </w:r>
-            <w:proofErr w:type="spellEnd"/>
-          </w:p>
-        </w:tc>
-        <w:tc>
-          <w:tcPr>
-            <w:tcW w:w="3005" w:type="dxa"/>
-          </w:tcPr>
-          <w:p>
-            <w:r>
-              <w:t>String</w:t>
-            </w:r>
-          </w:p>
-        </w:tc>
-        <w:tc>
-          <w:tcPr>
-            <w:tcW w:w="3006" w:type="dxa"/>
-          </w:tcPr>
-          <w:p>
-            <w:r>
-              <w:t xml:space="preserve">Information on the secondary take-off and landing zones, </w:t>
-            </w:r>
-            <w:r>
-              <w:t xml:space="preserve">needs to comply with applicable </w:t>
-            </w:r>
-            <w:r>
-              <w:lastRenderedPageBreak/>
-              <w:t>legislation around separation distances</w:t>
-            </w:r>
-          </w:p>
-        </w:tc>
-      </w:tr>
-      <w:tr>
-        <w:tc>
-          <w:tcPr>
-            <w:tcW w:w="3005" w:type="dxa"/>
-          </w:tcPr>
-          <w:p>
-            <w:r>
-              <w:lastRenderedPageBreak/>
+            <w:r>
               <w:t>comms2</w:t>
             </w:r>
           </w:p>
@@ -7097,13 +7095,21 @@
         <w:t>3</w:t>
       </w:r>
       <w:r>
-        <w:t>.3 Loading List JSON</w:t>
+        <w:t>.3 Loading List</w:t>
       </w:r>
       <w:bookmarkEnd w:id="14"/>
     </w:p>
     <w:p>
       <w:r>
-        <w:t>The loading list is made up of 5 separate JSON files which are stored within their own column within the project table. They consist of the following.</w:t>
+        <w:t xml:space="preserve">The loading list is made up of 5 separate JSON files which are stored within their own column within the project table. </w:t>
+      </w:r>
+      <w:r>
+        <w:t>Each focused on a separate list of either crew or type of kit or equipment.</w:t>
+      </w:r>
+    </w:p>
+    <w:p>
+      <w:r>
+        <w:t>They consist of the following.</w:t>
       </w:r>
     </w:p>
     <w:p>
@@ -7115,9 +7121,19 @@
       </w:r>
     </w:p>
     <w:p>
-      <w:pPr>
-        <w:pStyle w:val="Heading3"/>
-      </w:pPr>
+      <w:r>
+        <w:t>The crew list JSON will contain information of who is on the crew.</w:t>
+      </w:r>
+    </w:p>
+    <w:p>
+      <w:r>
+        <w:t>The form fields and attributes are saved within the JSON to ensure that if any changes are made in the future, projects with older form versions are still viable and able to be used.</w:t>
+      </w:r>
+    </w:p>
+    <w:p>
+      <w:r>
+        <w:t>See Example JSON in the documents section within the documents section of the project directory.</w:t>
+      </w:r>
     </w:p>
     <w:tbl>
       <w:tblPr>
@@ -7361,240 +7377,23 @@
         <w:t>JSON</w:t>
       </w:r>
     </w:p>
-    <w:tbl>
-      <w:tblPr>
-        <w:tblStyle w:val="TableGrid"/>
-        <w:tblW w:w="0" w:type="auto"/>
-        <w:tblLook w:val="04A0" w:firstRow="1" w:lastRow="0" w:firstColumn="1" w:lastColumn="0" w:noHBand="0" w:noVBand="1"/>
-      </w:tblPr>
-      <w:tblGrid>
-        <w:gridCol w:w="3005"/>
-        <w:gridCol w:w="3005"/>
-        <w:gridCol w:w="2774"/>
-      </w:tblGrid>
-      <w:tr>
-        <w:tc>
-          <w:tcPr>
-            <w:tcW w:w="3005" w:type="dxa"/>
-            <w:shd w:val="clear" w:color="auto" w:fill="859EA4"/>
-          </w:tcPr>
-          <w:p>
-            <w:pPr>
-              <w:rPr>
-                <w:b/>
-                <w:bCs/>
-              </w:rPr>
-            </w:pPr>
-            <w:r>
-              <w:rPr>
-                <w:b/>
-                <w:bCs/>
-              </w:rPr>
-              <w:t>Name</w:t>
-            </w:r>
-          </w:p>
-        </w:tc>
-        <w:tc>
-          <w:tcPr>
-            <w:tcW w:w="3005" w:type="dxa"/>
-            <w:shd w:val="clear" w:color="auto" w:fill="859EA4"/>
-          </w:tcPr>
-          <w:p>
-            <w:pPr>
-              <w:rPr>
-                <w:b/>
-                <w:bCs/>
-              </w:rPr>
-            </w:pPr>
-            <w:r>
-              <w:rPr>
-                <w:b/>
-                <w:bCs/>
-              </w:rPr>
-              <w:t>Type</w:t>
-            </w:r>
-          </w:p>
-        </w:tc>
-        <w:tc>
-          <w:tcPr>
-            <w:tcW w:w="2774" w:type="dxa"/>
-            <w:shd w:val="clear" w:color="auto" w:fill="859EA4"/>
-          </w:tcPr>
-          <w:p>
-            <w:pPr>
-              <w:rPr>
-                <w:b/>
-                <w:bCs/>
-              </w:rPr>
-            </w:pPr>
-            <w:r>
-              <w:rPr>
-                <w:b/>
-                <w:bCs/>
-              </w:rPr>
-              <w:t>Description</w:t>
-            </w:r>
-          </w:p>
-        </w:tc>
-      </w:tr>
-      <w:tr>
-        <w:tc>
-          <w:tcPr>
-            <w:tcW w:w="3005" w:type="dxa"/>
-          </w:tcPr>
-          <w:p>
-            <w:proofErr w:type="spellStart"/>
-            <w:r>
-              <w:t>FlightCode</w:t>
-            </w:r>
-            <w:proofErr w:type="spellEnd"/>
-          </w:p>
-        </w:tc>
-        <w:tc>
-          <w:tcPr>
-            <w:tcW w:w="3005" w:type="dxa"/>
-          </w:tcPr>
-          <w:p>
-            <w:r>
-              <w:t>String</w:t>
-            </w:r>
-          </w:p>
-        </w:tc>
-        <w:tc>
-          <w:tcPr>
-            <w:tcW w:w="2774" w:type="dxa"/>
-          </w:tcPr>
-          <w:p>
-            <w:r>
-              <w:t>Unique flight code</w:t>
-            </w:r>
-          </w:p>
-        </w:tc>
-      </w:tr>
-      <w:tr>
-        <w:tc>
-          <w:tcPr>
-            <w:tcW w:w="3005" w:type="dxa"/>
-          </w:tcPr>
-          <w:p>
-            <w:proofErr w:type="spellStart"/>
-            <w:r>
-              <w:t>dateComplete</w:t>
-            </w:r>
-            <w:proofErr w:type="spellEnd"/>
-          </w:p>
-        </w:tc>
-        <w:tc>
-          <w:tcPr>
-            <w:tcW w:w="3005" w:type="dxa"/>
-          </w:tcPr>
-          <w:p>
-            <w:r>
-              <w:t>Date</w:t>
-            </w:r>
-          </w:p>
-        </w:tc>
-        <w:tc>
-          <w:tcPr>
-            <w:tcW w:w="2774" w:type="dxa"/>
-          </w:tcPr>
-          <w:p>
-            <w:r>
-              <w:t>Date details were last edited.</w:t>
-            </w:r>
-          </w:p>
-        </w:tc>
-      </w:tr>
-      <w:tr>
-        <w:tc>
-          <w:tcPr>
-            <w:tcW w:w="3005" w:type="dxa"/>
-          </w:tcPr>
-          <w:p>
-            <w:proofErr w:type="spellStart"/>
-            <w:r>
-              <w:t>preparedBy</w:t>
-            </w:r>
-            <w:proofErr w:type="spellEnd"/>
-          </w:p>
-        </w:tc>
-        <w:tc>
-          <w:tcPr>
-            <w:tcW w:w="3005" w:type="dxa"/>
-          </w:tcPr>
-          <w:p>
-            <w:r>
-              <w:t>User</w:t>
-            </w:r>
-          </w:p>
-        </w:tc>
-        <w:tc>
-          <w:tcPr>
-            <w:tcW w:w="2774" w:type="dxa"/>
-          </w:tcPr>
-          <w:p>
-            <w:r>
-              <w:t>ID of user who entered the data.</w:t>
-            </w:r>
-          </w:p>
-        </w:tc>
-      </w:tr>
-      <w:tr>
-        <w:tc>
-          <w:tcPr>
-            <w:tcW w:w="3005" w:type="dxa"/>
-          </w:tcPr>
-          <w:p>
-            <w:r>
-              <w:t>hazards</w:t>
-            </w:r>
-          </w:p>
-        </w:tc>
-        <w:tc>
-          <w:tcPr>
-            <w:tcW w:w="3005" w:type="dxa"/>
-          </w:tcPr>
-          <w:p>
-            <w:r>
-              <w:t>Array</w:t>
-            </w:r>
-          </w:p>
-        </w:tc>
-        <w:tc>
-          <w:tcPr>
-            <w:tcW w:w="2774" w:type="dxa"/>
-          </w:tcPr>
-          <w:p>
-            <w:r>
-              <w:t xml:space="preserve">An array of object </w:t>
-            </w:r>
-            <w:proofErr w:type="spellStart"/>
-            <w:r>
-              <w:t>containg</w:t>
-            </w:r>
-            <w:proofErr w:type="spellEnd"/>
-            <w:r>
-              <w:t xml:space="preserve"> information on hazards (reference the ‘</w:t>
-            </w:r>
-            <w:proofErr w:type="spellStart"/>
-            <w:r>
-              <w:t>risk_analysis_example</w:t>
-            </w:r>
-            <w:proofErr w:type="spellEnd"/>
-            <w:r>
-              <w:t>’ file)</w:t>
-            </w:r>
-          </w:p>
-        </w:tc>
-      </w:tr>
-    </w:tbl>
-    <w:p/>
     <w:p>
-      <w:pPr>
-        <w:pStyle w:val="Heading3"/>
-      </w:pPr>
-      <w:r>
-        <w:t>3.3.3 Safety Kit JSON</w:t>
+      <w:r>
+        <w:t>The maintenance kit</w:t>
+      </w:r>
+      <w:r>
+        <w:tab/>
+      </w:r>
+      <w:r>
+        <w:t>JSON</w:t>
+      </w:r>
+      <w:r>
+        <w:t xml:space="preserve"> will contain a checklist to allow users to keep track of any kit packed, and as a reference to ensure they don’t forget anything.</w:t>
+      </w:r>
+    </w:p>
+    <w:p>
+      <w:r>
+        <w:t>The form fields and attributes are saved within the JSON to ensure that if any changes are made in the future, projects with older form versions are still viable and able to be used.</w:t>
       </w:r>
     </w:p>
     <w:tbl>
@@ -7810,7 +7609,11 @@
             </w:r>
             <w:proofErr w:type="spellEnd"/>
             <w:r>
-              <w:t xml:space="preserve"> information on hazards (reference the ‘</w:t>
+              <w:t xml:space="preserve"> information on hazards (reference the </w:t>
+            </w:r>
+            <w:r>
+              <w:lastRenderedPageBreak/>
+              <w:t>‘</w:t>
             </w:r>
             <w:proofErr w:type="spellStart"/>
             <w:r>
@@ -7824,13 +7627,35 @@
         </w:tc>
       </w:tr>
     </w:tbl>
+    <w:p/>
     <w:p>
       <w:pPr>
         <w:pStyle w:val="Heading3"/>
       </w:pPr>
       <w:r>
-        <w:lastRenderedPageBreak/>
-        <w:t>3.3.4 Equipment JSON</w:t>
+        <w:t>3.3.3 Safety Kit JSON</w:t>
+      </w:r>
+    </w:p>
+    <w:p>
+      <w:r>
+        <w:t xml:space="preserve">The </w:t>
+      </w:r>
+      <w:r>
+        <w:t xml:space="preserve">safety </w:t>
+      </w:r>
+      <w:r>
+        <w:t>kit</w:t>
+      </w:r>
+      <w:r>
+        <w:tab/>
+      </w:r>
+      <w:r>
+        <w:t>JSON will contain a checklist to allow users to keep track of any kit packed, and as a reference to ensure they don’t forget anything.</w:t>
+      </w:r>
+    </w:p>
+    <w:p>
+      <w:r>
+        <w:t>The form fields and attributes are saved within the JSON to ensure that if any changes are made in the future, projects with older form versions are still viable and able to be used.</w:t>
       </w:r>
     </w:p>
     <w:tbl>
@@ -8060,280 +7885,29 @@
         </w:tc>
       </w:tr>
     </w:tbl>
-    <w:p/>
     <w:p>
       <w:pPr>
         <w:pStyle w:val="Heading3"/>
       </w:pPr>
       <w:r>
-        <w:t>3.3.5 Ground Equipment JSON</w:t>
-      </w:r>
-    </w:p>
-    <w:tbl>
-      <w:tblPr>
-        <w:tblStyle w:val="TableGrid"/>
-        <w:tblW w:w="0" w:type="auto"/>
-        <w:tblLook w:val="04A0" w:firstRow="1" w:lastRow="0" w:firstColumn="1" w:lastColumn="0" w:noHBand="0" w:noVBand="1"/>
-      </w:tblPr>
-      <w:tblGrid>
-        <w:gridCol w:w="3005"/>
-        <w:gridCol w:w="3005"/>
-        <w:gridCol w:w="3006"/>
-      </w:tblGrid>
-      <w:tr>
-        <w:tc>
-          <w:tcPr>
-            <w:tcW w:w="3005" w:type="dxa"/>
-            <w:shd w:val="clear" w:color="auto" w:fill="859EA4"/>
-          </w:tcPr>
-          <w:p>
-            <w:pPr>
-              <w:rPr>
-                <w:b/>
-                <w:bCs/>
-              </w:rPr>
-            </w:pPr>
-            <w:r>
-              <w:rPr>
-                <w:b/>
-                <w:bCs/>
-              </w:rPr>
-              <w:t>Name</w:t>
-            </w:r>
-          </w:p>
-        </w:tc>
-        <w:tc>
-          <w:tcPr>
-            <w:tcW w:w="3005" w:type="dxa"/>
-            <w:shd w:val="clear" w:color="auto" w:fill="859EA4"/>
-          </w:tcPr>
-          <w:p>
-            <w:pPr>
-              <w:rPr>
-                <w:b/>
-                <w:bCs/>
-              </w:rPr>
-            </w:pPr>
-            <w:r>
-              <w:rPr>
-                <w:b/>
-                <w:bCs/>
-              </w:rPr>
-              <w:t>Type</w:t>
-            </w:r>
-          </w:p>
-        </w:tc>
-        <w:tc>
-          <w:tcPr>
-            <w:tcW w:w="3006" w:type="dxa"/>
-            <w:shd w:val="clear" w:color="auto" w:fill="859EA4"/>
-          </w:tcPr>
-          <w:p>
-            <w:pPr>
-              <w:rPr>
-                <w:b/>
-                <w:bCs/>
-              </w:rPr>
-            </w:pPr>
-            <w:r>
-              <w:rPr>
-                <w:b/>
-                <w:bCs/>
-              </w:rPr>
-              <w:t>Description</w:t>
-            </w:r>
-          </w:p>
-        </w:tc>
-      </w:tr>
-      <w:tr>
-        <w:tc>
-          <w:tcPr>
-            <w:tcW w:w="3005" w:type="dxa"/>
-          </w:tcPr>
-          <w:p>
-            <w:r>
-              <w:t>Crew</w:t>
-            </w:r>
-          </w:p>
-        </w:tc>
-        <w:tc>
-          <w:tcPr>
-            <w:tcW w:w="3005" w:type="dxa"/>
-          </w:tcPr>
-          <w:p>
-            <w:r>
-              <w:t>Array of objects</w:t>
-            </w:r>
-          </w:p>
-        </w:tc>
-        <w:tc>
-          <w:tcPr>
-            <w:tcW w:w="3006" w:type="dxa"/>
-          </w:tcPr>
-          <w:p>
-            <w:r>
-              <w:t>Each object is a crew member holding the variables: name, role, contact number, email, called.</w:t>
-            </w:r>
-          </w:p>
-        </w:tc>
-      </w:tr>
-      <w:tr>
-        <w:tc>
-          <w:tcPr>
-            <w:tcW w:w="3005" w:type="dxa"/>
-          </w:tcPr>
-          <w:p>
-            <w:proofErr w:type="spellStart"/>
-            <w:r>
-              <w:t>MaintenanceKit</w:t>
-            </w:r>
-            <w:proofErr w:type="spellEnd"/>
-          </w:p>
-        </w:tc>
-        <w:tc>
-          <w:tcPr>
-            <w:tcW w:w="3005" w:type="dxa"/>
-          </w:tcPr>
-          <w:p>
-            <w:r>
-              <w:t>Object</w:t>
-            </w:r>
-          </w:p>
-        </w:tc>
-        <w:tc>
-          <w:tcPr>
-            <w:tcW w:w="3006" w:type="dxa"/>
-          </w:tcPr>
-          <w:p>
-            <w:r>
-              <w:t>A JSON object holding a list of Booleans which will be checked by user if they have packed that equipment.</w:t>
-            </w:r>
-          </w:p>
-        </w:tc>
-      </w:tr>
-      <w:tr>
-        <w:tc>
-          <w:tcPr>
-            <w:tcW w:w="3005" w:type="dxa"/>
-          </w:tcPr>
-          <w:p>
-            <w:r>
-              <w:t>Equipment</w:t>
-            </w:r>
-          </w:p>
-        </w:tc>
-        <w:tc>
-          <w:tcPr>
-            <w:tcW w:w="3005" w:type="dxa"/>
-          </w:tcPr>
-          <w:p>
-            <w:r>
-              <w:t>Object</w:t>
-            </w:r>
-          </w:p>
-        </w:tc>
-        <w:tc>
-          <w:tcPr>
-            <w:tcW w:w="3006" w:type="dxa"/>
-          </w:tcPr>
-          <w:p>
-            <w:r>
-              <w:t>A JSON object holding a list of Booleans which will be checked by user if they have packed that equipment.</w:t>
-            </w:r>
-          </w:p>
-        </w:tc>
-      </w:tr>
-      <w:tr>
-        <w:tc>
-          <w:tcPr>
-            <w:tcW w:w="3005" w:type="dxa"/>
-          </w:tcPr>
-          <w:p>
-            <w:proofErr w:type="spellStart"/>
-            <w:r>
-              <w:t>SafetyKit</w:t>
-            </w:r>
-            <w:proofErr w:type="spellEnd"/>
-          </w:p>
-        </w:tc>
-        <w:tc>
-          <w:tcPr>
-            <w:tcW w:w="3005" w:type="dxa"/>
-          </w:tcPr>
-          <w:p>
-            <w:r>
-              <w:t>Object</w:t>
-            </w:r>
-          </w:p>
-        </w:tc>
-        <w:tc>
-          <w:tcPr>
-            <w:tcW w:w="3006" w:type="dxa"/>
-          </w:tcPr>
-          <w:p>
-            <w:r>
-              <w:t>A JSON object holding a list of Booleans which will be checked by user if they have packed that equipment.</w:t>
-            </w:r>
-          </w:p>
-        </w:tc>
-      </w:tr>
-      <w:tr>
-        <w:tc>
-          <w:tcPr>
-            <w:tcW w:w="3005" w:type="dxa"/>
-          </w:tcPr>
-          <w:p>
-            <w:proofErr w:type="spellStart"/>
-            <w:r>
-              <w:t>GroundEuipment</w:t>
-            </w:r>
-            <w:proofErr w:type="spellEnd"/>
-          </w:p>
-        </w:tc>
-        <w:tc>
-          <w:tcPr>
-            <w:tcW w:w="3005" w:type="dxa"/>
-          </w:tcPr>
-          <w:p>
-            <w:r>
-              <w:t>Array of objects</w:t>
-            </w:r>
-          </w:p>
-        </w:tc>
-        <w:tc>
-          <w:tcPr>
-            <w:tcW w:w="3006" w:type="dxa"/>
-          </w:tcPr>
-          <w:p>
-            <w:r>
-              <w:t>Each object holds a piece of ground equipment, action to take place and Boolean for whether that action has been taken.</w:t>
-            </w:r>
-          </w:p>
-        </w:tc>
-      </w:tr>
-    </w:tbl>
-    <w:p/>
-    <w:p>
-      <w:r>
-        <w:br w:type="page"/>
+        <w:t>3.3.4 Equipment JSON</w:t>
       </w:r>
     </w:p>
     <w:p>
-      <w:pPr>
-        <w:pStyle w:val="Heading2"/>
-      </w:pPr>
-      <w:bookmarkStart w:id="15" w:name="_Toc195099896"/>
-      <w:r>
-        <w:lastRenderedPageBreak/>
-        <w:t>3</w:t>
-      </w:r>
-      <w:r>
-        <w:t xml:space="preserve">.4 </w:t>
-      </w:r>
-      <w:r>
-        <w:t>Risk Analysis</w:t>
-      </w:r>
-      <w:bookmarkEnd w:id="15"/>
+      <w:r>
+        <w:t xml:space="preserve">The </w:t>
+      </w:r>
+      <w:r>
+        <w:t xml:space="preserve">equipment JSON </w:t>
+      </w:r>
+      <w:r>
+        <w:t>will contain a checklist to allow users to keep track of any kit packed, and as a reference to ensure they don’t forget anything.</w:t>
+      </w:r>
+    </w:p>
+    <w:p>
+      <w:r>
+        <w:t>The form fields and attributes are saved within the JSON to ensure that if any changes are made in the future, projects with older form versions are still viable and able to be used.</w:t>
+      </w:r>
     </w:p>
     <w:p/>
     <w:tbl>
@@ -8565,6 +8139,537 @@
     </w:tbl>
     <w:p/>
     <w:p>
+      <w:pPr>
+        <w:pStyle w:val="Heading3"/>
+      </w:pPr>
+      <w:r>
+        <w:lastRenderedPageBreak/>
+        <w:t>3.3.5 Ground Equipment JSON</w:t>
+      </w:r>
+    </w:p>
+    <w:p>
+      <w:r>
+        <w:t xml:space="preserve">The equipment JSON will contain a </w:t>
+      </w:r>
+      <w:r>
+        <w:t xml:space="preserve">user created </w:t>
+      </w:r>
+      <w:r>
+        <w:t>checklist</w:t>
+      </w:r>
+      <w:r>
+        <w:t xml:space="preserve"> of ground equipment</w:t>
+      </w:r>
+      <w:r>
+        <w:t xml:space="preserve"> to allow users to keep track of any </w:t>
+      </w:r>
+      <w:r>
+        <w:t>equipment</w:t>
+      </w:r>
+      <w:r>
+        <w:t xml:space="preserve"> packed, and as a reference to ensure they don’t forget anything.</w:t>
+      </w:r>
+    </w:p>
+    <w:p>
+      <w:r>
+        <w:t>The form fields and attributes are saved within the JSON to ensure that if any changes are made in the future, projects with older form versions are still viable and able to be used.</w:t>
+      </w:r>
+    </w:p>
+    <w:tbl>
+      <w:tblPr>
+        <w:tblStyle w:val="TableGrid"/>
+        <w:tblW w:w="0" w:type="auto"/>
+        <w:tblLook w:val="04A0" w:firstRow="1" w:lastRow="0" w:firstColumn="1" w:lastColumn="0" w:noHBand="0" w:noVBand="1"/>
+      </w:tblPr>
+      <w:tblGrid>
+        <w:gridCol w:w="3005"/>
+        <w:gridCol w:w="3005"/>
+        <w:gridCol w:w="3006"/>
+      </w:tblGrid>
+      <w:tr>
+        <w:tc>
+          <w:tcPr>
+            <w:tcW w:w="3005" w:type="dxa"/>
+            <w:shd w:val="clear" w:color="auto" w:fill="859EA4"/>
+          </w:tcPr>
+          <w:p>
+            <w:pPr>
+              <w:rPr>
+                <w:b/>
+                <w:bCs/>
+              </w:rPr>
+            </w:pPr>
+            <w:r>
+              <w:rPr>
+                <w:b/>
+                <w:bCs/>
+              </w:rPr>
+              <w:t>Name</w:t>
+            </w:r>
+          </w:p>
+        </w:tc>
+        <w:tc>
+          <w:tcPr>
+            <w:tcW w:w="3005" w:type="dxa"/>
+            <w:shd w:val="clear" w:color="auto" w:fill="859EA4"/>
+          </w:tcPr>
+          <w:p>
+            <w:pPr>
+              <w:rPr>
+                <w:b/>
+                <w:bCs/>
+              </w:rPr>
+            </w:pPr>
+            <w:r>
+              <w:rPr>
+                <w:b/>
+                <w:bCs/>
+              </w:rPr>
+              <w:t>Type</w:t>
+            </w:r>
+          </w:p>
+        </w:tc>
+        <w:tc>
+          <w:tcPr>
+            <w:tcW w:w="3006" w:type="dxa"/>
+            <w:shd w:val="clear" w:color="auto" w:fill="859EA4"/>
+          </w:tcPr>
+          <w:p>
+            <w:pPr>
+              <w:rPr>
+                <w:b/>
+                <w:bCs/>
+              </w:rPr>
+            </w:pPr>
+            <w:r>
+              <w:rPr>
+                <w:b/>
+                <w:bCs/>
+              </w:rPr>
+              <w:t>Description</w:t>
+            </w:r>
+          </w:p>
+        </w:tc>
+      </w:tr>
+      <w:tr>
+        <w:tc>
+          <w:tcPr>
+            <w:tcW w:w="3005" w:type="dxa"/>
+          </w:tcPr>
+          <w:p>
+            <w:r>
+              <w:t>Crew</w:t>
+            </w:r>
+          </w:p>
+        </w:tc>
+        <w:tc>
+          <w:tcPr>
+            <w:tcW w:w="3005" w:type="dxa"/>
+          </w:tcPr>
+          <w:p>
+            <w:r>
+              <w:t>Array of objects</w:t>
+            </w:r>
+          </w:p>
+        </w:tc>
+        <w:tc>
+          <w:tcPr>
+            <w:tcW w:w="3006" w:type="dxa"/>
+          </w:tcPr>
+          <w:p>
+            <w:r>
+              <w:t>Each object is a crew member holding the variables: name, role, contact number, email, called.</w:t>
+            </w:r>
+          </w:p>
+        </w:tc>
+      </w:tr>
+      <w:tr>
+        <w:tc>
+          <w:tcPr>
+            <w:tcW w:w="3005" w:type="dxa"/>
+          </w:tcPr>
+          <w:p>
+            <w:proofErr w:type="spellStart"/>
+            <w:r>
+              <w:t>MaintenanceKit</w:t>
+            </w:r>
+            <w:proofErr w:type="spellEnd"/>
+          </w:p>
+        </w:tc>
+        <w:tc>
+          <w:tcPr>
+            <w:tcW w:w="3005" w:type="dxa"/>
+          </w:tcPr>
+          <w:p>
+            <w:r>
+              <w:t>Object</w:t>
+            </w:r>
+          </w:p>
+        </w:tc>
+        <w:tc>
+          <w:tcPr>
+            <w:tcW w:w="3006" w:type="dxa"/>
+          </w:tcPr>
+          <w:p>
+            <w:r>
+              <w:t>A JSON object holding a list of Booleans which will be checked by user if they have packed that equipment.</w:t>
+            </w:r>
+          </w:p>
+        </w:tc>
+      </w:tr>
+      <w:tr>
+        <w:tc>
+          <w:tcPr>
+            <w:tcW w:w="3005" w:type="dxa"/>
+          </w:tcPr>
+          <w:p>
+            <w:r>
+              <w:t>Equipment</w:t>
+            </w:r>
+          </w:p>
+        </w:tc>
+        <w:tc>
+          <w:tcPr>
+            <w:tcW w:w="3005" w:type="dxa"/>
+          </w:tcPr>
+          <w:p>
+            <w:r>
+              <w:t>Object</w:t>
+            </w:r>
+          </w:p>
+        </w:tc>
+        <w:tc>
+          <w:tcPr>
+            <w:tcW w:w="3006" w:type="dxa"/>
+          </w:tcPr>
+          <w:p>
+            <w:r>
+              <w:t>A JSON object holding a list of Booleans which will be checked by user if they have packed that equipment.</w:t>
+            </w:r>
+          </w:p>
+        </w:tc>
+      </w:tr>
+      <w:tr>
+        <w:tc>
+          <w:tcPr>
+            <w:tcW w:w="3005" w:type="dxa"/>
+          </w:tcPr>
+          <w:p>
+            <w:proofErr w:type="spellStart"/>
+            <w:r>
+              <w:t>SafetyKit</w:t>
+            </w:r>
+            <w:proofErr w:type="spellEnd"/>
+          </w:p>
+        </w:tc>
+        <w:tc>
+          <w:tcPr>
+            <w:tcW w:w="3005" w:type="dxa"/>
+          </w:tcPr>
+          <w:p>
+            <w:r>
+              <w:t>Object</w:t>
+            </w:r>
+          </w:p>
+        </w:tc>
+        <w:tc>
+          <w:tcPr>
+            <w:tcW w:w="3006" w:type="dxa"/>
+          </w:tcPr>
+          <w:p>
+            <w:r>
+              <w:t>A JSON object holding a list of Booleans which will be checked by user if they have packed that equipment.</w:t>
+            </w:r>
+          </w:p>
+        </w:tc>
+      </w:tr>
+      <w:tr>
+        <w:tc>
+          <w:tcPr>
+            <w:tcW w:w="3005" w:type="dxa"/>
+          </w:tcPr>
+          <w:p>
+            <w:proofErr w:type="spellStart"/>
+            <w:r>
+              <w:t>GroundEuipment</w:t>
+            </w:r>
+            <w:proofErr w:type="spellEnd"/>
+          </w:p>
+        </w:tc>
+        <w:tc>
+          <w:tcPr>
+            <w:tcW w:w="3005" w:type="dxa"/>
+          </w:tcPr>
+          <w:p>
+            <w:r>
+              <w:t>Array of objects</w:t>
+            </w:r>
+          </w:p>
+        </w:tc>
+        <w:tc>
+          <w:tcPr>
+            <w:tcW w:w="3006" w:type="dxa"/>
+          </w:tcPr>
+          <w:p>
+            <w:r>
+              <w:t>Each object holds a piece of ground equipment, action to take place and Boolean for whether that action has been taken.</w:t>
+            </w:r>
+          </w:p>
+        </w:tc>
+      </w:tr>
+    </w:tbl>
+    <w:p/>
+    <w:p>
+      <w:r>
+        <w:br w:type="page"/>
+      </w:r>
+    </w:p>
+    <w:p>
+      <w:pPr>
+        <w:pStyle w:val="Heading2"/>
+      </w:pPr>
+      <w:bookmarkStart w:id="15" w:name="_Toc195099896"/>
+      <w:r>
+        <w:lastRenderedPageBreak/>
+        <w:t>3</w:t>
+      </w:r>
+      <w:r>
+        <w:t xml:space="preserve">.4 </w:t>
+      </w:r>
+      <w:r>
+        <w:t>Risk Analysis</w:t>
+      </w:r>
+      <w:bookmarkEnd w:id="15"/>
+    </w:p>
+    <w:tbl>
+      <w:tblPr>
+        <w:tblStyle w:val="TableGrid"/>
+        <w:tblW w:w="0" w:type="auto"/>
+        <w:tblLook w:val="04A0" w:firstRow="1" w:lastRow="0" w:firstColumn="1" w:lastColumn="0" w:noHBand="0" w:noVBand="1"/>
+      </w:tblPr>
+      <w:tblGrid>
+        <w:gridCol w:w="3005"/>
+        <w:gridCol w:w="3005"/>
+        <w:gridCol w:w="2774"/>
+      </w:tblGrid>
+      <w:tr>
+        <w:tc>
+          <w:tcPr>
+            <w:tcW w:w="3005" w:type="dxa"/>
+            <w:shd w:val="clear" w:color="auto" w:fill="859EA4"/>
+          </w:tcPr>
+          <w:p>
+            <w:pPr>
+              <w:rPr>
+                <w:b/>
+                <w:bCs/>
+              </w:rPr>
+            </w:pPr>
+            <w:r>
+              <w:rPr>
+                <w:b/>
+                <w:bCs/>
+              </w:rPr>
+              <w:t>Name</w:t>
+            </w:r>
+          </w:p>
+        </w:tc>
+        <w:tc>
+          <w:tcPr>
+            <w:tcW w:w="3005" w:type="dxa"/>
+            <w:shd w:val="clear" w:color="auto" w:fill="859EA4"/>
+          </w:tcPr>
+          <w:p>
+            <w:pPr>
+              <w:rPr>
+                <w:b/>
+                <w:bCs/>
+              </w:rPr>
+            </w:pPr>
+            <w:r>
+              <w:rPr>
+                <w:b/>
+                <w:bCs/>
+              </w:rPr>
+              <w:t>Type</w:t>
+            </w:r>
+          </w:p>
+        </w:tc>
+        <w:tc>
+          <w:tcPr>
+            <w:tcW w:w="2774" w:type="dxa"/>
+            <w:shd w:val="clear" w:color="auto" w:fill="859EA4"/>
+          </w:tcPr>
+          <w:p>
+            <w:pPr>
+              <w:rPr>
+                <w:b/>
+                <w:bCs/>
+              </w:rPr>
+            </w:pPr>
+            <w:r>
+              <w:rPr>
+                <w:b/>
+                <w:bCs/>
+              </w:rPr>
+              <w:t>Description</w:t>
+            </w:r>
+          </w:p>
+        </w:tc>
+      </w:tr>
+      <w:tr>
+        <w:tc>
+          <w:tcPr>
+            <w:tcW w:w="3005" w:type="dxa"/>
+          </w:tcPr>
+          <w:p>
+            <w:proofErr w:type="spellStart"/>
+            <w:r>
+              <w:t>FlightCode</w:t>
+            </w:r>
+            <w:proofErr w:type="spellEnd"/>
+          </w:p>
+        </w:tc>
+        <w:tc>
+          <w:tcPr>
+            <w:tcW w:w="3005" w:type="dxa"/>
+          </w:tcPr>
+          <w:p>
+            <w:r>
+              <w:t>String</w:t>
+            </w:r>
+          </w:p>
+        </w:tc>
+        <w:tc>
+          <w:tcPr>
+            <w:tcW w:w="2774" w:type="dxa"/>
+          </w:tcPr>
+          <w:p>
+            <w:r>
+              <w:t>Unique flight code</w:t>
+            </w:r>
+          </w:p>
+        </w:tc>
+      </w:tr>
+      <w:tr>
+        <w:tc>
+          <w:tcPr>
+            <w:tcW w:w="3005" w:type="dxa"/>
+          </w:tcPr>
+          <w:p>
+            <w:proofErr w:type="spellStart"/>
+            <w:r>
+              <w:t>dateComplete</w:t>
+            </w:r>
+            <w:proofErr w:type="spellEnd"/>
+          </w:p>
+        </w:tc>
+        <w:tc>
+          <w:tcPr>
+            <w:tcW w:w="3005" w:type="dxa"/>
+          </w:tcPr>
+          <w:p>
+            <w:r>
+              <w:t>Date</w:t>
+            </w:r>
+          </w:p>
+        </w:tc>
+        <w:tc>
+          <w:tcPr>
+            <w:tcW w:w="2774" w:type="dxa"/>
+          </w:tcPr>
+          <w:p>
+            <w:r>
+              <w:t>Date details were last edited.</w:t>
+            </w:r>
+          </w:p>
+        </w:tc>
+      </w:tr>
+      <w:tr>
+        <w:tc>
+          <w:tcPr>
+            <w:tcW w:w="3005" w:type="dxa"/>
+          </w:tcPr>
+          <w:p>
+            <w:proofErr w:type="spellStart"/>
+            <w:r>
+              <w:t>preparedBy</w:t>
+            </w:r>
+            <w:proofErr w:type="spellEnd"/>
+          </w:p>
+        </w:tc>
+        <w:tc>
+          <w:tcPr>
+            <w:tcW w:w="3005" w:type="dxa"/>
+          </w:tcPr>
+          <w:p>
+            <w:r>
+              <w:t>User</w:t>
+            </w:r>
+          </w:p>
+        </w:tc>
+        <w:tc>
+          <w:tcPr>
+            <w:tcW w:w="2774" w:type="dxa"/>
+          </w:tcPr>
+          <w:p>
+            <w:r>
+              <w:t>ID of user who entered the data.</w:t>
+            </w:r>
+          </w:p>
+        </w:tc>
+      </w:tr>
+      <w:tr>
+        <w:tc>
+          <w:tcPr>
+            <w:tcW w:w="3005" w:type="dxa"/>
+          </w:tcPr>
+          <w:p>
+            <w:r>
+              <w:t>hazards</w:t>
+            </w:r>
+          </w:p>
+        </w:tc>
+        <w:tc>
+          <w:tcPr>
+            <w:tcW w:w="3005" w:type="dxa"/>
+          </w:tcPr>
+          <w:p>
+            <w:r>
+              <w:t>Array</w:t>
+            </w:r>
+          </w:p>
+        </w:tc>
+        <w:tc>
+          <w:tcPr>
+            <w:tcW w:w="2774" w:type="dxa"/>
+          </w:tcPr>
+          <w:p>
+            <w:r>
+              <w:t xml:space="preserve">An array of object </w:t>
+            </w:r>
+            <w:proofErr w:type="spellStart"/>
+            <w:r>
+              <w:t>containg</w:t>
+            </w:r>
+            <w:proofErr w:type="spellEnd"/>
+            <w:r>
+              <w:t xml:space="preserve"> information on hazards (reference the ‘</w:t>
+            </w:r>
+            <w:proofErr w:type="spellStart"/>
+            <w:r>
+              <w:t>risk_analysis_example</w:t>
+            </w:r>
+            <w:proofErr w:type="spellEnd"/>
+            <w:r>
+              <w:t>’ file)</w:t>
+            </w:r>
+          </w:p>
+        </w:tc>
+      </w:tr>
+    </w:tbl>
+    <w:p/>
+    <w:p>
       <w:r>
         <w:br w:type="page"/>
       </w:r>
@@ -8586,7 +8691,6 @@
       </w:r>
       <w:bookmarkEnd w:id="16"/>
     </w:p>
-    <w:p/>
     <w:tbl>
       <w:tblPr>
         <w:tblStyle w:val="TableGrid"/>
@@ -9720,7 +9824,7 @@
   <w:style w:type="paragraph" w:default="1" w:styleId="Normal">
     <w:name w:val="Normal"/>
     <w:qFormat/>
-    <w:rsid w:val="005F4EC5"/>
+    <w:rsid w:val="00C77DB6"/>
   </w:style>
   <w:style w:type="paragraph" w:styleId="Heading1">
     <w:name w:val="heading 1"/>

</xml_diff>